<commit_message>
Modelo 3D con Blender
</commit_message>
<xml_diff>
--- a/ActividadIndividual_U5.docx
+++ b/ActividadIndividual_U5.docx
@@ -85,6 +85,9 @@
             </w:pict>
           </mc:Fallback>
         </mc:AlternateContent>
+      </w:r>
+      <w:r>
+        <w:t xml:space="preserve">So </w:t>
       </w:r>
     </w:p>
     <w:p/>
@@ -1459,10 +1462,7 @@
         <w:t xml:space="preserve">Para esta unidad, </w:t>
       </w:r>
       <w:r>
-        <w:t>se tuvo que c</w:t>
-      </w:r>
-      <w:r>
-        <w:t>rear 3 espacios virtuales web diferentes, que contengan objetos tridimensionales básicos, cada espacio contendrá a los objetos con acomodos, posiciones y colores diferentes</w:t>
+        <w:t>se tuvo que crear 3 espacios virtuales web diferentes, que contengan objetos tridimensionales básicos, cada espacio contendrá a los objetos con acomodos, posiciones y colores diferentes</w:t>
       </w:r>
       <w:r>
         <w:t xml:space="preserve">, </w:t>
@@ -1883,8 +1883,107 @@
         <w:rPr>
           <w:rFonts w:ascii="Calibri" w:hAnsi="Calibri" w:cs="Calibri"/>
         </w:rPr>
+        <w:t>Se presenta el boceto realizado para esta escena virtual</w:t>
+      </w:r>
+      <w:r>
+        <w:rPr>
+          <w:rFonts w:ascii="Calibri" w:hAnsi="Calibri" w:cs="Calibri"/>
+        </w:rPr>
+        <w:t>.</w:t>
+      </w:r>
+    </w:p>
+    <w:p>
+      <w:pPr>
+        <w:jc w:val="both"/>
+        <w:rPr>
+          <w:rFonts w:ascii="Calibri" w:hAnsi="Calibri" w:cs="Calibri"/>
+        </w:rPr>
+      </w:pPr>
+    </w:p>
+    <w:p>
+      <w:pPr>
+        <w:jc w:val="center"/>
+        <w:rPr>
+          <w:rFonts w:ascii="Calibri" w:hAnsi="Calibri" w:cs="Calibri"/>
+        </w:rPr>
+      </w:pPr>
+      <w:r>
+        <w:rPr>
+          <w:rFonts w:ascii="Calibri" w:hAnsi="Calibri" w:cs="Calibri"/>
+          <w:noProof/>
+        </w:rPr>
+        <w:drawing>
+          <wp:inline distT="0" distB="0" distL="0" distR="0" wp14:anchorId="04FC37D3" wp14:editId="57DE6E3D">
+            <wp:extent cx="3307223" cy="2479856"/>
+            <wp:effectExtent l="0" t="0" r="0" b="0"/>
+            <wp:docPr id="33" name="Imagen 33"/>
+            <wp:cNvGraphicFramePr>
+              <a:graphicFrameLocks xmlns:a="http://schemas.openxmlformats.org/drawingml/2006/main" noChangeAspect="1"/>
+            </wp:cNvGraphicFramePr>
+            <a:graphic xmlns:a="http://schemas.openxmlformats.org/drawingml/2006/main">
+              <a:graphicData uri="http://schemas.openxmlformats.org/drawingml/2006/picture">
+                <pic:pic xmlns:pic="http://schemas.openxmlformats.org/drawingml/2006/picture">
+                  <pic:nvPicPr>
+                    <pic:cNvPr id="33" name="Imagen 33"/>
+                    <pic:cNvPicPr/>
+                  </pic:nvPicPr>
+                  <pic:blipFill>
+                    <a:blip r:embed="rId10" cstate="print">
+                      <a:extLst>
+                        <a:ext uri="{28A0092B-C50C-407E-A947-70E740481C1C}">
+                          <a14:useLocalDpi xmlns:a14="http://schemas.microsoft.com/office/drawing/2010/main" val="0"/>
+                        </a:ext>
+                      </a:extLst>
+                    </a:blip>
+                    <a:stretch>
+                      <a:fillRect/>
+                    </a:stretch>
+                  </pic:blipFill>
+                  <pic:spPr>
+                    <a:xfrm>
+                      <a:off x="0" y="0"/>
+                      <a:ext cx="3309449" cy="2481525"/>
+                    </a:xfrm>
+                    <a:prstGeom prst="rect">
+                      <a:avLst/>
+                    </a:prstGeom>
+                  </pic:spPr>
+                </pic:pic>
+              </a:graphicData>
+            </a:graphic>
+          </wp:inline>
+        </w:drawing>
+      </w:r>
+    </w:p>
+    <w:p>
+      <w:pPr>
+        <w:jc w:val="both"/>
+        <w:rPr>
+          <w:rFonts w:ascii="Calibri" w:hAnsi="Calibri" w:cs="Calibri"/>
+        </w:rPr>
+      </w:pPr>
+    </w:p>
+    <w:p>
+      <w:pPr>
+        <w:jc w:val="both"/>
+        <w:rPr>
+          <w:rFonts w:ascii="Calibri" w:hAnsi="Calibri" w:cs="Calibri"/>
+        </w:rPr>
+      </w:pPr>
+      <w:r>
+        <w:rPr>
+          <w:rFonts w:ascii="Calibri" w:hAnsi="Calibri" w:cs="Calibri"/>
+        </w:rPr>
         <w:t>Como ya se mencionó, se agregó el script del framework en el encabezado, dentro de la etiqueta &lt;head&gt; del documento HTML.</w:t>
       </w:r>
+    </w:p>
+    <w:p>
+      <w:pPr>
+        <w:jc w:val="both"/>
+        <w:rPr>
+          <w:rFonts w:ascii="Calibri" w:hAnsi="Calibri" w:cs="Calibri"/>
+        </w:rPr>
+      </w:pPr>
     </w:p>
     <w:p>
       <w:pPr>
@@ -1930,7 +2029,7 @@
                     <pic:cNvPicPr/>
                   </pic:nvPicPr>
                   <pic:blipFill>
-                    <a:blip r:embed="rId10">
+                    <a:blip r:embed="rId11">
                       <a:extLst>
                         <a:ext uri="{28A0092B-C50C-407E-A947-70E740481C1C}">
                           <a14:useLocalDpi xmlns:a14="http://schemas.microsoft.com/office/drawing/2010/main" val="0"/>
@@ -2115,7 +2214,7 @@
                     <pic:cNvPicPr/>
                   </pic:nvPicPr>
                   <pic:blipFill>
-                    <a:blip r:embed="rId11">
+                    <a:blip r:embed="rId12">
                       <a:extLst>
                         <a:ext uri="{28A0092B-C50C-407E-A947-70E740481C1C}">
                           <a14:useLocalDpi xmlns:a14="http://schemas.microsoft.com/office/drawing/2010/main" val="0"/>
@@ -2272,6 +2371,7 @@
           <w:rFonts w:ascii="Calibri" w:hAnsi="Calibri" w:cs="Calibri"/>
           <w:noProof/>
         </w:rPr>
+        <w:lastRenderedPageBreak/>
         <w:drawing>
           <wp:inline distT="0" distB="0" distL="0" distR="0" wp14:anchorId="3DFA5701" wp14:editId="7B08DDF4">
             <wp:extent cx="5612130" cy="1253490"/>
@@ -2288,7 +2388,7 @@
                     <pic:cNvPicPr/>
                   </pic:nvPicPr>
                   <pic:blipFill>
-                    <a:blip r:embed="rId12">
+                    <a:blip r:embed="rId13">
                       <a:extLst>
                         <a:ext uri="{28A0092B-C50C-407E-A947-70E740481C1C}">
                           <a14:useLocalDpi xmlns:a14="http://schemas.microsoft.com/office/drawing/2010/main" val="0"/>
@@ -2411,7 +2511,6 @@
           <w:rFonts w:ascii="Calibri" w:hAnsi="Calibri" w:cs="Calibri"/>
           <w:noProof/>
         </w:rPr>
-        <w:lastRenderedPageBreak/>
         <w:drawing>
           <wp:inline distT="0" distB="0" distL="0" distR="0" wp14:anchorId="23A92D12" wp14:editId="70ADCDCA">
             <wp:extent cx="5612130" cy="2420620"/>
@@ -2428,7 +2527,7 @@
                     <pic:cNvPicPr/>
                   </pic:nvPicPr>
                   <pic:blipFill>
-                    <a:blip r:embed="rId13">
+                    <a:blip r:embed="rId14">
                       <a:extLst>
                         <a:ext uri="{28A0092B-C50C-407E-A947-70E740481C1C}">
                           <a14:useLocalDpi xmlns:a14="http://schemas.microsoft.com/office/drawing/2010/main" val="0"/>
@@ -2474,7 +2573,21 @@
           <w:szCs w:val="36"/>
         </w:rPr>
       </w:pPr>
-      <w:r>
+    </w:p>
+    <w:p>
+      <w:r>
+        <w:t xml:space="preserve">Para </w:t>
+      </w:r>
+      <w:r>
+        <w:t>moverse a través del ambiente virtual, se puede realizar con ayuda de las flechas del teclado y con el mouse haciendo click para desplazarse</w:t>
+      </w:r>
+      <w:r>
+        <w:t>, en todos los casos es igual.</w:t>
+      </w:r>
+    </w:p>
+    <w:p>
+      <w:pPr>
+        <w:jc w:val="center"/>
         <w:rPr>
           <w:rFonts w:ascii="Calibri" w:hAnsi="Calibri" w:cs="Calibri"/>
           <w:b/>
@@ -2482,9 +2595,11 @@
           <w:sz w:val="36"/>
           <w:szCs w:val="36"/>
         </w:rPr>
-        <w:t>ESCENA VIRTUAL</w:t>
-      </w:r>
-      <w:r>
+      </w:pPr>
+    </w:p>
+    <w:p>
+      <w:pPr>
+        <w:jc w:val="center"/>
         <w:rPr>
           <w:rFonts w:ascii="Calibri" w:hAnsi="Calibri" w:cs="Calibri"/>
           <w:b/>
@@ -2492,8 +2607,7 @@
           <w:sz w:val="36"/>
           <w:szCs w:val="36"/>
         </w:rPr>
-        <w:t xml:space="preserve"> 2</w:t>
-      </w:r>
+      </w:pPr>
     </w:p>
     <w:p>
       <w:pPr>
@@ -2509,22 +2623,194 @@
     </w:p>
     <w:p>
       <w:pPr>
-        <w:jc w:val="both"/>
-        <w:rPr>
-          <w:rFonts w:ascii="Calibri" w:hAnsi="Calibri" w:cs="Calibri"/>
-        </w:rPr>
-      </w:pPr>
-      <w:r>
-        <w:rPr>
-          <w:rFonts w:ascii="Calibri" w:hAnsi="Calibri" w:cs="Calibri"/>
-        </w:rPr>
-        <w:t>Como ya se mencionó, se agregó el script del framework en el encabezado, dentro de la etiqueta &lt;head&gt; del documento HTML</w:t>
-      </w:r>
-      <w:r>
-        <w:rPr>
-          <w:rFonts w:ascii="Calibri" w:hAnsi="Calibri" w:cs="Calibri"/>
-        </w:rPr>
-        <w:t>.</w:t>
+        <w:jc w:val="center"/>
+        <w:rPr>
+          <w:rFonts w:ascii="Calibri" w:hAnsi="Calibri" w:cs="Calibri"/>
+          <w:b/>
+          <w:bCs/>
+          <w:sz w:val="36"/>
+          <w:szCs w:val="36"/>
+        </w:rPr>
+      </w:pPr>
+    </w:p>
+    <w:p>
+      <w:pPr>
+        <w:jc w:val="center"/>
+        <w:rPr>
+          <w:rFonts w:ascii="Calibri" w:hAnsi="Calibri" w:cs="Calibri"/>
+          <w:b/>
+          <w:bCs/>
+          <w:sz w:val="36"/>
+          <w:szCs w:val="36"/>
+        </w:rPr>
+      </w:pPr>
+    </w:p>
+    <w:p>
+      <w:pPr>
+        <w:jc w:val="center"/>
+        <w:rPr>
+          <w:rFonts w:ascii="Calibri" w:hAnsi="Calibri" w:cs="Calibri"/>
+          <w:b/>
+          <w:bCs/>
+          <w:sz w:val="36"/>
+          <w:szCs w:val="36"/>
+        </w:rPr>
+      </w:pPr>
+    </w:p>
+    <w:p>
+      <w:pPr>
+        <w:jc w:val="center"/>
+        <w:rPr>
+          <w:rFonts w:ascii="Calibri" w:hAnsi="Calibri" w:cs="Calibri"/>
+          <w:b/>
+          <w:bCs/>
+          <w:sz w:val="36"/>
+          <w:szCs w:val="36"/>
+        </w:rPr>
+      </w:pPr>
+      <w:r>
+        <w:rPr>
+          <w:rFonts w:ascii="Calibri" w:hAnsi="Calibri" w:cs="Calibri"/>
+          <w:b/>
+          <w:bCs/>
+          <w:sz w:val="36"/>
+          <w:szCs w:val="36"/>
+        </w:rPr>
+        <w:lastRenderedPageBreak/>
+        <w:t>ESCENA VIRTUAL</w:t>
+      </w:r>
+      <w:r>
+        <w:rPr>
+          <w:rFonts w:ascii="Calibri" w:hAnsi="Calibri" w:cs="Calibri"/>
+          <w:b/>
+          <w:bCs/>
+          <w:sz w:val="36"/>
+          <w:szCs w:val="36"/>
+        </w:rPr>
+        <w:t xml:space="preserve"> 2</w:t>
+      </w:r>
+    </w:p>
+    <w:p>
+      <w:pPr>
+        <w:jc w:val="center"/>
+        <w:rPr>
+          <w:rFonts w:ascii="Calibri" w:hAnsi="Calibri" w:cs="Calibri"/>
+          <w:b/>
+          <w:bCs/>
+          <w:sz w:val="36"/>
+          <w:szCs w:val="36"/>
+        </w:rPr>
+      </w:pPr>
+    </w:p>
+    <w:p>
+      <w:pPr>
+        <w:jc w:val="both"/>
+        <w:rPr>
+          <w:rFonts w:ascii="Calibri" w:hAnsi="Calibri" w:cs="Calibri"/>
+        </w:rPr>
+      </w:pPr>
+      <w:r>
+        <w:rPr>
+          <w:rFonts w:ascii="Calibri" w:hAnsi="Calibri" w:cs="Calibri"/>
+        </w:rPr>
+        <w:t>Se presenta el boceto realizado para esta escena virtual.</w:t>
+      </w:r>
+    </w:p>
+    <w:p>
+      <w:pPr>
+        <w:jc w:val="both"/>
+        <w:rPr>
+          <w:rFonts w:ascii="Calibri" w:hAnsi="Calibri" w:cs="Calibri"/>
+        </w:rPr>
+      </w:pPr>
+    </w:p>
+    <w:p>
+      <w:pPr>
+        <w:jc w:val="center"/>
+        <w:rPr>
+          <w:rFonts w:ascii="Calibri" w:hAnsi="Calibri" w:cs="Calibri"/>
+          <w:b/>
+          <w:bCs/>
+          <w:sz w:val="36"/>
+          <w:szCs w:val="36"/>
+        </w:rPr>
+      </w:pPr>
+      <w:r>
+        <w:rPr>
+          <w:rFonts w:ascii="Calibri" w:hAnsi="Calibri" w:cs="Calibri"/>
+          <w:b/>
+          <w:bCs/>
+          <w:noProof/>
+          <w:sz w:val="36"/>
+          <w:szCs w:val="36"/>
+        </w:rPr>
+        <w:drawing>
+          <wp:inline distT="0" distB="0" distL="0" distR="0" wp14:anchorId="237EE3A5" wp14:editId="3F0F2B23">
+            <wp:extent cx="2811566" cy="2108197"/>
+            <wp:effectExtent l="0" t="0" r="0" b="635"/>
+            <wp:docPr id="34" name="Imagen 34"/>
+            <wp:cNvGraphicFramePr>
+              <a:graphicFrameLocks xmlns:a="http://schemas.openxmlformats.org/drawingml/2006/main" noChangeAspect="1"/>
+            </wp:cNvGraphicFramePr>
+            <a:graphic xmlns:a="http://schemas.openxmlformats.org/drawingml/2006/main">
+              <a:graphicData uri="http://schemas.openxmlformats.org/drawingml/2006/picture">
+                <pic:pic xmlns:pic="http://schemas.openxmlformats.org/drawingml/2006/picture">
+                  <pic:nvPicPr>
+                    <pic:cNvPr id="34" name="Imagen 34"/>
+                    <pic:cNvPicPr/>
+                  </pic:nvPicPr>
+                  <pic:blipFill>
+                    <a:blip r:embed="rId15" cstate="print">
+                      <a:extLst>
+                        <a:ext uri="{28A0092B-C50C-407E-A947-70E740481C1C}">
+                          <a14:useLocalDpi xmlns:a14="http://schemas.microsoft.com/office/drawing/2010/main" val="0"/>
+                        </a:ext>
+                      </a:extLst>
+                    </a:blip>
+                    <a:stretch>
+                      <a:fillRect/>
+                    </a:stretch>
+                  </pic:blipFill>
+                  <pic:spPr>
+                    <a:xfrm>
+                      <a:off x="0" y="0"/>
+                      <a:ext cx="2820822" cy="2115137"/>
+                    </a:xfrm>
+                    <a:prstGeom prst="rect">
+                      <a:avLst/>
+                    </a:prstGeom>
+                  </pic:spPr>
+                </pic:pic>
+              </a:graphicData>
+            </a:graphic>
+          </wp:inline>
+        </w:drawing>
+      </w:r>
+    </w:p>
+    <w:p>
+      <w:pPr>
+        <w:jc w:val="center"/>
+        <w:rPr>
+          <w:rFonts w:ascii="Calibri" w:hAnsi="Calibri" w:cs="Calibri"/>
+          <w:b/>
+          <w:bCs/>
+          <w:sz w:val="36"/>
+          <w:szCs w:val="36"/>
+        </w:rPr>
+      </w:pPr>
+    </w:p>
+    <w:p>
+      <w:pPr>
+        <w:jc w:val="both"/>
+        <w:rPr>
+          <w:rFonts w:ascii="Calibri" w:hAnsi="Calibri" w:cs="Calibri"/>
+        </w:rPr>
+      </w:pPr>
+      <w:r>
+        <w:rPr>
+          <w:rFonts w:ascii="Calibri" w:hAnsi="Calibri" w:cs="Calibri"/>
+        </w:rPr>
+        <w:t>Como ya se mencionó, se agregó el script del framework en el encabezado, dentro de la etiqueta &lt;head&gt; del documento HTML.</w:t>
       </w:r>
     </w:p>
     <w:p>
@@ -2717,7 +3003,7 @@
                     <pic:cNvPicPr/>
                   </pic:nvPicPr>
                   <pic:blipFill>
-                    <a:blip r:embed="rId14">
+                    <a:blip r:embed="rId16">
                       <a:extLst>
                         <a:ext uri="{28A0092B-C50C-407E-A947-70E740481C1C}">
                           <a14:useLocalDpi xmlns:a14="http://schemas.microsoft.com/office/drawing/2010/main" val="0"/>
@@ -2839,7 +3125,7 @@
                     <pic:cNvPicPr/>
                   </pic:nvPicPr>
                   <pic:blipFill>
-                    <a:blip r:embed="rId15">
+                    <a:blip r:embed="rId17">
                       <a:extLst>
                         <a:ext uri="{28A0092B-C50C-407E-A947-70E740481C1C}">
                           <a14:useLocalDpi xmlns:a14="http://schemas.microsoft.com/office/drawing/2010/main" val="0"/>
@@ -3045,7 +3331,7 @@
                     <pic:cNvPicPr/>
                   </pic:nvPicPr>
                   <pic:blipFill>
-                    <a:blip r:embed="rId16">
+                    <a:blip r:embed="rId18">
                       <a:extLst>
                         <a:ext uri="{28A0092B-C50C-407E-A947-70E740481C1C}">
                           <a14:useLocalDpi xmlns:a14="http://schemas.microsoft.com/office/drawing/2010/main" val="0"/>
@@ -3117,9 +3403,97 @@
           <w:sz w:val="36"/>
           <w:szCs w:val="36"/>
         </w:rPr>
-        <w:t xml:space="preserve"> </w:t>
-      </w:r>
-      <w:r>
+        <w:t xml:space="preserve"> 3</w:t>
+      </w:r>
+    </w:p>
+    <w:p>
+      <w:pPr>
+        <w:jc w:val="both"/>
+        <w:rPr>
+          <w:rFonts w:ascii="Calibri" w:hAnsi="Calibri" w:cs="Calibri"/>
+        </w:rPr>
+      </w:pPr>
+    </w:p>
+    <w:p>
+      <w:pPr>
+        <w:jc w:val="both"/>
+        <w:rPr>
+          <w:rFonts w:ascii="Calibri" w:hAnsi="Calibri" w:cs="Calibri"/>
+        </w:rPr>
+      </w:pPr>
+      <w:r>
+        <w:rPr>
+          <w:rFonts w:ascii="Calibri" w:hAnsi="Calibri" w:cs="Calibri"/>
+        </w:rPr>
+        <w:t>Se presenta el boceto realizado para esta escena virtual.</w:t>
+      </w:r>
+    </w:p>
+    <w:p>
+      <w:pPr>
+        <w:jc w:val="both"/>
+        <w:rPr>
+          <w:rFonts w:ascii="Calibri" w:hAnsi="Calibri" w:cs="Calibri"/>
+        </w:rPr>
+      </w:pPr>
+    </w:p>
+    <w:p>
+      <w:pPr>
+        <w:jc w:val="center"/>
+        <w:rPr>
+          <w:rFonts w:ascii="Calibri" w:hAnsi="Calibri" w:cs="Calibri"/>
+        </w:rPr>
+      </w:pPr>
+      <w:r>
+        <w:rPr>
+          <w:rFonts w:ascii="Calibri" w:hAnsi="Calibri" w:cs="Calibri"/>
+          <w:noProof/>
+        </w:rPr>
+        <w:drawing>
+          <wp:inline distT="0" distB="0" distL="0" distR="0" wp14:anchorId="404F340C" wp14:editId="1D1FF337">
+            <wp:extent cx="3050848" cy="2287618"/>
+            <wp:effectExtent l="0" t="0" r="0" b="0"/>
+            <wp:docPr id="35" name="Imagen 35"/>
+            <wp:cNvGraphicFramePr>
+              <a:graphicFrameLocks xmlns:a="http://schemas.openxmlformats.org/drawingml/2006/main" noChangeAspect="1"/>
+            </wp:cNvGraphicFramePr>
+            <a:graphic xmlns:a="http://schemas.openxmlformats.org/drawingml/2006/main">
+              <a:graphicData uri="http://schemas.openxmlformats.org/drawingml/2006/picture">
+                <pic:pic xmlns:pic="http://schemas.openxmlformats.org/drawingml/2006/picture">
+                  <pic:nvPicPr>
+                    <pic:cNvPr id="35" name="Imagen 35"/>
+                    <pic:cNvPicPr/>
+                  </pic:nvPicPr>
+                  <pic:blipFill>
+                    <a:blip r:embed="rId19" cstate="print">
+                      <a:extLst>
+                        <a:ext uri="{28A0092B-C50C-407E-A947-70E740481C1C}">
+                          <a14:useLocalDpi xmlns:a14="http://schemas.microsoft.com/office/drawing/2010/main" val="0"/>
+                        </a:ext>
+                      </a:extLst>
+                    </a:blip>
+                    <a:stretch>
+                      <a:fillRect/>
+                    </a:stretch>
+                  </pic:blipFill>
+                  <pic:spPr>
+                    <a:xfrm>
+                      <a:off x="0" y="0"/>
+                      <a:ext cx="3067015" cy="2299741"/>
+                    </a:xfrm>
+                    <a:prstGeom prst="rect">
+                      <a:avLst/>
+                    </a:prstGeom>
+                  </pic:spPr>
+                </pic:pic>
+              </a:graphicData>
+            </a:graphic>
+          </wp:inline>
+        </w:drawing>
+      </w:r>
+    </w:p>
+    <w:p>
+      <w:pPr>
+        <w:jc w:val="center"/>
         <w:rPr>
           <w:rFonts w:ascii="Calibri" w:hAnsi="Calibri" w:cs="Calibri"/>
           <w:b/>
@@ -3127,19 +3501,6 @@
           <w:sz w:val="36"/>
           <w:szCs w:val="36"/>
         </w:rPr>
-        <w:t>3</w:t>
-      </w:r>
-    </w:p>
-    <w:p>
-      <w:pPr>
-        <w:jc w:val="center"/>
-        <w:rPr>
-          <w:rFonts w:ascii="Calibri" w:hAnsi="Calibri" w:cs="Calibri"/>
-          <w:b/>
-          <w:bCs/>
-          <w:sz w:val="36"/>
-          <w:szCs w:val="36"/>
-        </w:rPr>
       </w:pPr>
     </w:p>
     <w:p>
@@ -3175,25 +3536,7 @@
         <w:rPr>
           <w:rFonts w:ascii="Calibri" w:hAnsi="Calibri" w:cs="Calibri"/>
         </w:rPr>
-        <w:t>De igual manera, dentro del &lt;body&gt; se va a comenzar a crear la escena.</w:t>
-      </w:r>
-      <w:r>
-        <w:rPr>
-          <w:rFonts w:ascii="Calibri" w:hAnsi="Calibri" w:cs="Calibri"/>
-        </w:rPr>
-        <w:t xml:space="preserve"> En </w:t>
-      </w:r>
-      <w:r>
-        <w:rPr>
-          <w:rFonts w:ascii="Calibri" w:hAnsi="Calibri" w:cs="Calibri"/>
-        </w:rPr>
-        <w:t xml:space="preserve">este caso </w:t>
-      </w:r>
-      <w:r>
-        <w:rPr>
-          <w:rFonts w:ascii="Calibri" w:hAnsi="Calibri" w:cs="Calibri"/>
-        </w:rPr>
-        <w:t xml:space="preserve">se buscó crear una escena virtual navideña, con algunos pinos, regalos y un mono de nieve. </w:t>
+        <w:t xml:space="preserve">De igual manera, dentro del &lt;body&gt; se va a comenzar a crear la escena. En este caso se buscó crear una escena virtual navideña, con algunos pinos, regalos y un mono de nieve. </w:t>
       </w:r>
     </w:p>
     <w:p>
@@ -3260,7 +3603,7 @@
                     <pic:cNvPicPr/>
                   </pic:nvPicPr>
                   <pic:blipFill>
-                    <a:blip r:embed="rId17">
+                    <a:blip r:embed="rId20">
                       <a:extLst>
                         <a:ext uri="{28A0092B-C50C-407E-A947-70E740481C1C}">
                           <a14:useLocalDpi xmlns:a14="http://schemas.microsoft.com/office/drawing/2010/main" val="0"/>
@@ -3322,7 +3665,7 @@
                     <pic:cNvPicPr/>
                   </pic:nvPicPr>
                   <pic:blipFill>
-                    <a:blip r:embed="rId18">
+                    <a:blip r:embed="rId21">
                       <a:extLst>
                         <a:ext uri="{28A0092B-C50C-407E-A947-70E740481C1C}">
                           <a14:useLocalDpi xmlns:a14="http://schemas.microsoft.com/office/drawing/2010/main" val="0"/>
@@ -3403,7 +3746,7 @@
                     <pic:cNvPicPr/>
                   </pic:nvPicPr>
                   <pic:blipFill>
-                    <a:blip r:embed="rId19">
+                    <a:blip r:embed="rId22">
                       <a:extLst>
                         <a:ext uri="{28A0092B-C50C-407E-A947-70E740481C1C}">
                           <a14:useLocalDpi xmlns:a14="http://schemas.microsoft.com/office/drawing/2010/main" val="0"/>
@@ -3484,7 +3827,7 @@
                     <pic:cNvPicPr/>
                   </pic:nvPicPr>
                   <pic:blipFill>
-                    <a:blip r:embed="rId20">
+                    <a:blip r:embed="rId23">
                       <a:extLst>
                         <a:ext uri="{28A0092B-C50C-407E-A947-70E740481C1C}">
                           <a14:useLocalDpi xmlns:a14="http://schemas.microsoft.com/office/drawing/2010/main" val="0"/>
@@ -3521,7 +3864,6 @@
         <w:rPr>
           <w:rFonts w:ascii="Calibri" w:hAnsi="Calibri" w:cs="Calibri"/>
         </w:rPr>
-        <w:lastRenderedPageBreak/>
         <w:t xml:space="preserve">Para el mono de nieve, se usaron 3 esferas para formar su cuerpo, </w:t>
       </w:r>
       <w:r>
@@ -3629,7 +3971,7 @@
                     <pic:cNvPicPr/>
                   </pic:nvPicPr>
                   <pic:blipFill>
-                    <a:blip r:embed="rId21">
+                    <a:blip r:embed="rId24">
                       <a:extLst>
                         <a:ext uri="{28A0092B-C50C-407E-A947-70E740481C1C}">
                           <a14:useLocalDpi xmlns:a14="http://schemas.microsoft.com/office/drawing/2010/main" val="0"/>
@@ -3670,52 +4012,78 @@
           <w:rFonts w:ascii="Calibri" w:hAnsi="Calibri" w:cs="Calibri"/>
         </w:rPr>
       </w:pPr>
-      <w:r>
-        <w:rPr>
-          <w:rFonts w:ascii="Calibri" w:hAnsi="Calibri" w:cs="Calibri"/>
-        </w:rPr>
-        <w:t xml:space="preserve">Ahora, es necesario subir las escenas virtuales a la red. Para esto, se utilizó el anterior repositorio (Github) usado en la unidad anterior. </w:t>
-      </w:r>
-    </w:p>
-    <w:p>
-      <w:pPr>
-        <w:jc w:val="both"/>
-        <w:rPr>
-          <w:rFonts w:ascii="Calibri" w:hAnsi="Calibri" w:cs="Calibri"/>
-        </w:rPr>
-      </w:pPr>
-    </w:p>
-    <w:p>
-      <w:pPr>
-        <w:jc w:val="both"/>
-        <w:rPr>
-          <w:rFonts w:ascii="Calibri" w:hAnsi="Calibri" w:cs="Calibri"/>
-        </w:rPr>
-      </w:pPr>
-      <w:r>
-        <w:rPr>
-          <w:rFonts w:ascii="Calibri" w:hAnsi="Calibri" w:cs="Calibri"/>
-        </w:rPr>
-        <w:t>Solamente fue necesario cargar los archivos HTML al repositorio</w:t>
-      </w:r>
-      <w:r>
-        <w:rPr>
-          <w:rFonts w:ascii="Calibri" w:hAnsi="Calibri" w:cs="Calibri"/>
-        </w:rPr>
-        <w:t xml:space="preserve"> del sitio web creado anteriormente. </w:t>
-      </w:r>
-    </w:p>
-    <w:p>
-      <w:pPr>
-        <w:jc w:val="both"/>
-        <w:rPr>
-          <w:rFonts w:ascii="Calibri" w:hAnsi="Calibri" w:cs="Calibri"/>
-        </w:rPr>
-      </w:pPr>
-    </w:p>
-    <w:p>
-      <w:pPr>
-        <w:jc w:val="both"/>
+    </w:p>
+    <w:p>
+      <w:pPr>
+        <w:jc w:val="center"/>
+        <w:rPr>
+          <w:rFonts w:ascii="Calibri" w:hAnsi="Calibri" w:cs="Calibri"/>
+          <w:b/>
+          <w:bCs/>
+          <w:sz w:val="36"/>
+          <w:szCs w:val="36"/>
+        </w:rPr>
+      </w:pPr>
+      <w:r>
+        <w:rPr>
+          <w:rFonts w:ascii="Calibri" w:hAnsi="Calibri" w:cs="Calibri"/>
+          <w:b/>
+          <w:bCs/>
+          <w:sz w:val="36"/>
+          <w:szCs w:val="36"/>
+        </w:rPr>
+        <w:t>MODELO</w:t>
+      </w:r>
+      <w:r>
+        <w:rPr>
+          <w:rFonts w:ascii="Calibri" w:hAnsi="Calibri" w:cs="Calibri"/>
+          <w:b/>
+          <w:bCs/>
+          <w:sz w:val="36"/>
+          <w:szCs w:val="36"/>
+        </w:rPr>
+        <w:t xml:space="preserve"> VIRTUAL</w:t>
+      </w:r>
+      <w:r>
+        <w:rPr>
+          <w:rFonts w:ascii="Calibri" w:hAnsi="Calibri" w:cs="Calibri"/>
+          <w:b/>
+          <w:bCs/>
+          <w:sz w:val="36"/>
+          <w:szCs w:val="36"/>
+        </w:rPr>
+        <w:t xml:space="preserve"> </w:t>
+      </w:r>
+    </w:p>
+    <w:p>
+      <w:pPr>
+        <w:jc w:val="center"/>
+        <w:rPr>
+          <w:rFonts w:ascii="Calibri" w:hAnsi="Calibri" w:cs="Calibri"/>
+          <w:b/>
+          <w:bCs/>
+          <w:sz w:val="36"/>
+          <w:szCs w:val="36"/>
+        </w:rPr>
+      </w:pPr>
+    </w:p>
+    <w:p>
+      <w:pPr>
+        <w:jc w:val="both"/>
+        <w:rPr>
+          <w:rFonts w:ascii="Calibri" w:hAnsi="Calibri" w:cs="Calibri"/>
+        </w:rPr>
+      </w:pPr>
+      <w:r>
+        <w:rPr>
+          <w:rFonts w:ascii="Calibri" w:hAnsi="Calibri" w:cs="Calibri"/>
+        </w:rPr>
+        <w:t>Se presenta el boceto realizado para esta escena virtual.</w:t>
+      </w:r>
+    </w:p>
+    <w:p>
+      <w:pPr>
+        <w:jc w:val="center"/>
         <w:rPr>
           <w:rFonts w:ascii="Calibri" w:hAnsi="Calibri" w:cs="Calibri"/>
         </w:rPr>
@@ -3725,11 +4093,12 @@
           <w:rFonts w:ascii="Calibri" w:hAnsi="Calibri" w:cs="Calibri"/>
           <w:noProof/>
         </w:rPr>
+        <w:lastRenderedPageBreak/>
         <w:drawing>
-          <wp:inline distT="0" distB="0" distL="0" distR="0" wp14:anchorId="0E2AE06B" wp14:editId="2D99E32F">
-            <wp:extent cx="5612130" cy="2485390"/>
-            <wp:effectExtent l="0" t="0" r="1270" b="3810"/>
-            <wp:docPr id="29" name="Imagen 29"/>
+          <wp:inline distT="0" distB="0" distL="0" distR="0" wp14:anchorId="34C17A95" wp14:editId="061FEA86">
+            <wp:extent cx="3033757" cy="2274803"/>
+            <wp:effectExtent l="0" t="0" r="1905" b="0"/>
+            <wp:docPr id="36" name="Imagen 36"/>
             <wp:cNvGraphicFramePr>
               <a:graphicFrameLocks xmlns:a="http://schemas.openxmlformats.org/drawingml/2006/main" noChangeAspect="1"/>
             </wp:cNvGraphicFramePr>
@@ -3737,11 +4106,11 @@
               <a:graphicData uri="http://schemas.openxmlformats.org/drawingml/2006/picture">
                 <pic:pic xmlns:pic="http://schemas.openxmlformats.org/drawingml/2006/picture">
                   <pic:nvPicPr>
-                    <pic:cNvPr id="29" name="Imagen 29"/>
+                    <pic:cNvPr id="36" name="Imagen 36"/>
                     <pic:cNvPicPr/>
                   </pic:nvPicPr>
                   <pic:blipFill>
-                    <a:blip r:embed="rId22">
+                    <a:blip r:embed="rId25" cstate="print">
                       <a:extLst>
                         <a:ext uri="{28A0092B-C50C-407E-A947-70E740481C1C}">
                           <a14:useLocalDpi xmlns:a14="http://schemas.microsoft.com/office/drawing/2010/main" val="0"/>
@@ -3755,7 +4124,7 @@
                   <pic:spPr>
                     <a:xfrm>
                       <a:off x="0" y="0"/>
-                      <a:ext cx="5612130" cy="2485390"/>
+                      <a:ext cx="3046835" cy="2284609"/>
                     </a:xfrm>
                     <a:prstGeom prst="rect">
                       <a:avLst/>
@@ -3770,14 +4139,6 @@
     </w:p>
     <w:p>
       <w:pPr>
-        <w:jc w:val="both"/>
-        <w:rPr>
-          <w:rFonts w:ascii="Calibri" w:hAnsi="Calibri" w:cs="Calibri"/>
-        </w:rPr>
-      </w:pPr>
-    </w:p>
-    <w:p>
-      <w:pPr>
         <w:jc w:val="center"/>
         <w:rPr>
           <w:rFonts w:ascii="Calibri" w:hAnsi="Calibri" w:cs="Calibri"/>
@@ -3787,143 +4148,88 @@
           <w:szCs w:val="36"/>
         </w:rPr>
       </w:pPr>
-      <w:r>
-        <w:rPr>
-          <w:rFonts w:ascii="Calibri" w:hAnsi="Calibri" w:cs="Calibri"/>
-          <w:b/>
-          <w:bCs/>
-          <w:sz w:val="36"/>
-          <w:szCs w:val="36"/>
-        </w:rPr>
-        <w:lastRenderedPageBreak/>
-        <w:t>MODELO</w:t>
-      </w:r>
-      <w:r>
-        <w:rPr>
-          <w:rFonts w:ascii="Calibri" w:hAnsi="Calibri" w:cs="Calibri"/>
-          <w:b/>
-          <w:bCs/>
-          <w:sz w:val="36"/>
-          <w:szCs w:val="36"/>
-        </w:rPr>
-        <w:t xml:space="preserve"> VIRTUAL</w:t>
-      </w:r>
-      <w:r>
-        <w:rPr>
-          <w:rFonts w:ascii="Calibri" w:hAnsi="Calibri" w:cs="Calibri"/>
-          <w:b/>
-          <w:bCs/>
-          <w:sz w:val="36"/>
-          <w:szCs w:val="36"/>
+    </w:p>
+    <w:p>
+      <w:pPr>
+        <w:jc w:val="both"/>
+        <w:rPr>
+          <w:rFonts w:ascii="Calibri" w:hAnsi="Calibri" w:cs="Calibri"/>
+        </w:rPr>
+      </w:pPr>
+      <w:r>
+        <w:rPr>
+          <w:rFonts w:ascii="Calibri" w:hAnsi="Calibri" w:cs="Calibri"/>
+        </w:rPr>
+        <w:t>Como ya se mencionó, se agregó el script del framework en el encabezado, dentro de la etiqueta &lt;head&gt; del documento HTML.</w:t>
+      </w:r>
+    </w:p>
+    <w:p>
+      <w:pPr>
+        <w:jc w:val="both"/>
+        <w:rPr>
+          <w:rFonts w:ascii="Calibri" w:hAnsi="Calibri" w:cs="Calibri"/>
+        </w:rPr>
+      </w:pPr>
+    </w:p>
+    <w:p>
+      <w:pPr>
+        <w:jc w:val="both"/>
+        <w:rPr>
+          <w:rFonts w:ascii="Calibri" w:hAnsi="Calibri" w:cs="Calibri"/>
+        </w:rPr>
+      </w:pPr>
+      <w:r>
+        <w:rPr>
+          <w:rFonts w:ascii="Calibri" w:hAnsi="Calibri" w:cs="Calibri"/>
+        </w:rPr>
+        <w:t>De igual manera, dentro del &lt;body&gt; se va a comenzar a crear la escena. Para este modelo se usaron solamente cubos, acomodados de forma simétrica como arte abstracto.</w:t>
+      </w:r>
+    </w:p>
+    <w:p>
+      <w:pPr>
+        <w:jc w:val="both"/>
+        <w:rPr>
+          <w:rFonts w:ascii="Calibri" w:hAnsi="Calibri" w:cs="Calibri"/>
+        </w:rPr>
+      </w:pPr>
+    </w:p>
+    <w:p>
+      <w:pPr>
+        <w:jc w:val="both"/>
+        <w:rPr>
+          <w:rFonts w:ascii="Calibri" w:hAnsi="Calibri" w:cs="Calibri"/>
+        </w:rPr>
+      </w:pPr>
+      <w:r>
+        <w:rPr>
+          <w:rFonts w:ascii="Calibri" w:hAnsi="Calibri" w:cs="Calibri"/>
+        </w:rPr>
+        <w:t xml:space="preserve">En este modelo se uso la etiqueta </w:t>
+      </w:r>
+      <w:r>
+        <w:rPr>
+          <w:rFonts w:ascii="Calibri" w:hAnsi="Calibri" w:cs="Calibri"/>
+        </w:rPr>
+        <w:t xml:space="preserve"> &lt;a-entity&gt;</w:t>
+      </w:r>
+      <w:r>
+        <w:rPr>
+          <w:rFonts w:ascii="Calibri" w:hAnsi="Calibri" w:cs="Calibri"/>
+        </w:rPr>
+        <w:t>, que</w:t>
+      </w:r>
+      <w:r>
+        <w:rPr>
+          <w:rFonts w:ascii="Calibri" w:hAnsi="Calibri" w:cs="Calibri"/>
+        </w:rPr>
+        <w:t xml:space="preserve"> puede contener una variedad de componentes que describen el comportamiento, la apariencia y la interactividad de la entidad.</w:t>
+      </w:r>
+      <w:r>
+        <w:rPr>
+          <w:rFonts w:ascii="Calibri" w:hAnsi="Calibri" w:cs="Calibri"/>
         </w:rPr>
         <w:t xml:space="preserve"> </w:t>
       </w:r>
-    </w:p>
-    <w:p>
-      <w:pPr>
-        <w:jc w:val="center"/>
-        <w:rPr>
-          <w:rFonts w:ascii="Calibri" w:hAnsi="Calibri" w:cs="Calibri"/>
-          <w:b/>
-          <w:bCs/>
-          <w:sz w:val="36"/>
-          <w:szCs w:val="36"/>
-        </w:rPr>
-      </w:pPr>
-    </w:p>
-    <w:p>
-      <w:pPr>
-        <w:jc w:val="both"/>
-        <w:rPr>
-          <w:rFonts w:ascii="Calibri" w:hAnsi="Calibri" w:cs="Calibri"/>
-        </w:rPr>
-      </w:pPr>
-      <w:r>
-        <w:rPr>
-          <w:rFonts w:ascii="Calibri" w:hAnsi="Calibri" w:cs="Calibri"/>
-        </w:rPr>
-        <w:t>Como ya se mencionó, se agregó el script del framework en el encabezado, dentro de la etiqueta &lt;head&gt; del documento HTML.</w:t>
-      </w:r>
-    </w:p>
-    <w:p>
-      <w:pPr>
-        <w:jc w:val="both"/>
-        <w:rPr>
-          <w:rFonts w:ascii="Calibri" w:hAnsi="Calibri" w:cs="Calibri"/>
-        </w:rPr>
-      </w:pPr>
-    </w:p>
-    <w:p>
-      <w:pPr>
-        <w:jc w:val="both"/>
-        <w:rPr>
-          <w:rFonts w:ascii="Calibri" w:hAnsi="Calibri" w:cs="Calibri"/>
-        </w:rPr>
-      </w:pPr>
-      <w:r>
-        <w:rPr>
-          <w:rFonts w:ascii="Calibri" w:hAnsi="Calibri" w:cs="Calibri"/>
-        </w:rPr>
-        <w:t xml:space="preserve">De igual manera, dentro del &lt;body&gt; se va a comenzar a crear la escena. </w:t>
-      </w:r>
-      <w:r>
-        <w:rPr>
-          <w:rFonts w:ascii="Calibri" w:hAnsi="Calibri" w:cs="Calibri"/>
-        </w:rPr>
-        <w:t xml:space="preserve">Para este modelo </w:t>
-      </w:r>
-      <w:r>
-        <w:rPr>
-          <w:rFonts w:ascii="Calibri" w:hAnsi="Calibri" w:cs="Calibri"/>
-        </w:rPr>
-        <w:t>se usaron solamente cubos, acomodados de forma simétrica como arte abstracto.</w:t>
-      </w:r>
-    </w:p>
-    <w:p>
-      <w:pPr>
-        <w:jc w:val="both"/>
-        <w:rPr>
-          <w:rFonts w:ascii="Calibri" w:hAnsi="Calibri" w:cs="Calibri"/>
-        </w:rPr>
-      </w:pPr>
-    </w:p>
-    <w:p>
-      <w:pPr>
-        <w:jc w:val="both"/>
-        <w:rPr>
-          <w:rFonts w:ascii="Calibri" w:hAnsi="Calibri" w:cs="Calibri"/>
-        </w:rPr>
-      </w:pPr>
-      <w:r>
-        <w:rPr>
-          <w:rFonts w:ascii="Calibri" w:hAnsi="Calibri" w:cs="Calibri"/>
-        </w:rPr>
-        <w:t xml:space="preserve">En este modelo se uso la etiqueta </w:t>
-      </w:r>
-      <w:r>
-        <w:rPr>
-          <w:rFonts w:ascii="Calibri" w:hAnsi="Calibri" w:cs="Calibri"/>
-        </w:rPr>
-        <w:t xml:space="preserve"> &lt;a-entity&gt;</w:t>
-      </w:r>
-      <w:r>
-        <w:rPr>
-          <w:rFonts w:ascii="Calibri" w:hAnsi="Calibri" w:cs="Calibri"/>
-        </w:rPr>
-        <w:t>, que</w:t>
-      </w:r>
-      <w:r>
-        <w:rPr>
-          <w:rFonts w:ascii="Calibri" w:hAnsi="Calibri" w:cs="Calibri"/>
-        </w:rPr>
-        <w:t xml:space="preserve"> puede contener una variedad de componentes que describen el comportamiento, la apariencia y la interactividad de la entidad.</w:t>
-      </w:r>
-      <w:r>
-        <w:rPr>
-          <w:rFonts w:ascii="Calibri" w:hAnsi="Calibri" w:cs="Calibri"/>
-        </w:rPr>
-        <w:t xml:space="preserve"> </w:t>
-      </w:r>
       <w:r>
         <w:rPr>
           <w:rFonts w:ascii="Calibri" w:hAnsi="Calibri" w:cs="Calibri"/>
@@ -3938,7 +4244,7 @@
           <w:noProof/>
         </w:rPr>
         <w:drawing>
-          <wp:anchor distT="0" distB="0" distL="114300" distR="114300" simplePos="0" relativeHeight="251675648" behindDoc="0" locked="0" layoutInCell="1" allowOverlap="1" wp14:anchorId="43E71149" wp14:editId="2CF01F76">
+          <wp:anchor distT="0" distB="0" distL="114300" distR="114300" simplePos="0" relativeHeight="251676672" behindDoc="0" locked="0" layoutInCell="1" allowOverlap="1" wp14:anchorId="1F579C8D" wp14:editId="7F1DA329">
             <wp:simplePos x="0" y="0"/>
             <wp:positionH relativeFrom="column">
               <wp:posOffset>-3810</wp:posOffset>
@@ -3961,7 +4267,7 @@
                     <pic:cNvPicPr/>
                   </pic:nvPicPr>
                   <pic:blipFill>
-                    <a:blip r:embed="rId23">
+                    <a:blip r:embed="rId26">
                       <a:extLst>
                         <a:ext uri="{28A0092B-C50C-407E-A947-70E740481C1C}">
                           <a14:useLocalDpi xmlns:a14="http://schemas.microsoft.com/office/drawing/2010/main" val="0"/>
@@ -4023,8 +4329,9 @@
         <w:rPr>
           <w:noProof/>
         </w:rPr>
+        <w:lastRenderedPageBreak/>
         <w:drawing>
-          <wp:inline distT="0" distB="0" distL="0" distR="0" wp14:anchorId="7282EB73" wp14:editId="527F787B">
+          <wp:inline distT="0" distB="0" distL="0" distR="0" wp14:anchorId="2F096936" wp14:editId="17160646">
             <wp:extent cx="4277428" cy="3122164"/>
             <wp:effectExtent l="0" t="0" r="2540" b="2540"/>
             <wp:docPr id="31" name="Imagen 31"/>
@@ -4039,7 +4346,7 @@
                     <pic:cNvPicPr/>
                   </pic:nvPicPr>
                   <pic:blipFill>
-                    <a:blip r:embed="rId24">
+                    <a:blip r:embed="rId27">
                       <a:extLst>
                         <a:ext uri="{28A0092B-C50C-407E-A947-70E740481C1C}">
                           <a14:useLocalDpi xmlns:a14="http://schemas.microsoft.com/office/drawing/2010/main" val="0"/>
@@ -4095,19 +4402,6 @@
     <w:p>
       <w:pPr>
         <w:jc w:val="both"/>
-      </w:pPr>
-    </w:p>
-    <w:p>
-      <w:pPr>
-        <w:jc w:val="both"/>
-        <w:rPr>
-          <w:rFonts w:ascii="Calibri" w:hAnsi="Calibri" w:cs="Calibri"/>
-        </w:rPr>
-      </w:pPr>
-    </w:p>
-    <w:p>
-      <w:pPr>
-        <w:jc w:val="both"/>
         <w:rPr>
           <w:rFonts w:ascii="Calibri" w:hAnsi="Calibri" w:cs="Calibri"/>
         </w:rPr>
@@ -4125,9 +4419,8 @@
           <w:rFonts w:ascii="Calibri" w:hAnsi="Calibri" w:cs="Calibri"/>
           <w:noProof/>
         </w:rPr>
-        <w:lastRenderedPageBreak/>
         <w:drawing>
-          <wp:inline distT="0" distB="0" distL="0" distR="0" wp14:anchorId="564C6AAA" wp14:editId="3C3DDDDC">
+          <wp:inline distT="0" distB="0" distL="0" distR="0" wp14:anchorId="42FB741C" wp14:editId="43A2375B">
             <wp:extent cx="5612130" cy="3270250"/>
             <wp:effectExtent l="0" t="0" r="1270" b="6350"/>
             <wp:docPr id="32" name="Imagen 32"/>
@@ -4142,7 +4435,7 @@
                     <pic:cNvPicPr/>
                   </pic:nvPicPr>
                   <pic:blipFill>
-                    <a:blip r:embed="rId25">
+                    <a:blip r:embed="rId28">
                       <a:extLst>
                         <a:ext uri="{28A0092B-C50C-407E-A947-70E740481C1C}">
                           <a14:useLocalDpi xmlns:a14="http://schemas.microsoft.com/office/drawing/2010/main" val="0"/>
@@ -4204,6 +4497,120 @@
         <w:rPr>
           <w:rFonts w:ascii="Calibri" w:hAnsi="Calibri" w:cs="Calibri"/>
         </w:rPr>
+        <w:lastRenderedPageBreak/>
+        <w:t xml:space="preserve">Ahora, es necesario subir las escenas virtuales a la red. Para esto, se utilizó el anterior repositorio (Github) usado en la unidad anterior. </w:t>
+      </w:r>
+    </w:p>
+    <w:p>
+      <w:pPr>
+        <w:jc w:val="both"/>
+        <w:rPr>
+          <w:rFonts w:ascii="Calibri" w:hAnsi="Calibri" w:cs="Calibri"/>
+        </w:rPr>
+      </w:pPr>
+    </w:p>
+    <w:p>
+      <w:pPr>
+        <w:jc w:val="both"/>
+        <w:rPr>
+          <w:rFonts w:ascii="Calibri" w:hAnsi="Calibri" w:cs="Calibri"/>
+        </w:rPr>
+      </w:pPr>
+      <w:r>
+        <w:rPr>
+          <w:rFonts w:ascii="Calibri" w:hAnsi="Calibri" w:cs="Calibri"/>
+        </w:rPr>
+        <w:t>Solamente fue necesario cargar los archivos HTML al repositorio</w:t>
+      </w:r>
+      <w:r>
+        <w:rPr>
+          <w:rFonts w:ascii="Calibri" w:hAnsi="Calibri" w:cs="Calibri"/>
+        </w:rPr>
+        <w:t xml:space="preserve"> del sitio web creado anteriormente. </w:t>
+      </w:r>
+    </w:p>
+    <w:p>
+      <w:pPr>
+        <w:jc w:val="both"/>
+        <w:rPr>
+          <w:rFonts w:ascii="Calibri" w:hAnsi="Calibri" w:cs="Calibri"/>
+        </w:rPr>
+      </w:pPr>
+    </w:p>
+    <w:p>
+      <w:pPr>
+        <w:jc w:val="center"/>
+        <w:rPr>
+          <w:rFonts w:ascii="Calibri" w:hAnsi="Calibri" w:cs="Calibri"/>
+        </w:rPr>
+      </w:pPr>
+      <w:r>
+        <w:rPr>
+          <w:rFonts w:ascii="Calibri" w:hAnsi="Calibri" w:cs="Calibri"/>
+          <w:noProof/>
+        </w:rPr>
+        <w:drawing>
+          <wp:inline distT="0" distB="0" distL="0" distR="0" wp14:anchorId="59420602" wp14:editId="78D2AA1B">
+            <wp:extent cx="2355435" cy="3845608"/>
+            <wp:effectExtent l="0" t="0" r="0" b="2540"/>
+            <wp:docPr id="37" name="Imagen 37"/>
+            <wp:cNvGraphicFramePr>
+              <a:graphicFrameLocks xmlns:a="http://schemas.openxmlformats.org/drawingml/2006/main" noChangeAspect="1"/>
+            </wp:cNvGraphicFramePr>
+            <a:graphic xmlns:a="http://schemas.openxmlformats.org/drawingml/2006/main">
+              <a:graphicData uri="http://schemas.openxmlformats.org/drawingml/2006/picture">
+                <pic:pic xmlns:pic="http://schemas.openxmlformats.org/drawingml/2006/picture">
+                  <pic:nvPicPr>
+                    <pic:cNvPr id="37" name="Imagen 37"/>
+                    <pic:cNvPicPr/>
+                  </pic:nvPicPr>
+                  <pic:blipFill>
+                    <a:blip r:embed="rId29">
+                      <a:extLst>
+                        <a:ext uri="{28A0092B-C50C-407E-A947-70E740481C1C}">
+                          <a14:useLocalDpi xmlns:a14="http://schemas.microsoft.com/office/drawing/2010/main" val="0"/>
+                        </a:ext>
+                      </a:extLst>
+                    </a:blip>
+                    <a:stretch>
+                      <a:fillRect/>
+                    </a:stretch>
+                  </pic:blipFill>
+                  <pic:spPr>
+                    <a:xfrm>
+                      <a:off x="0" y="0"/>
+                      <a:ext cx="2359806" cy="3852745"/>
+                    </a:xfrm>
+                    <a:prstGeom prst="rect">
+                      <a:avLst/>
+                    </a:prstGeom>
+                  </pic:spPr>
+                </pic:pic>
+              </a:graphicData>
+            </a:graphic>
+          </wp:inline>
+        </w:drawing>
+      </w:r>
+    </w:p>
+    <w:p>
+      <w:pPr>
+        <w:jc w:val="both"/>
+        <w:rPr>
+          <w:rFonts w:ascii="Calibri" w:hAnsi="Calibri" w:cs="Calibri"/>
+        </w:rPr>
+      </w:pPr>
+    </w:p>
+    <w:p>
+      <w:pPr>
+        <w:jc w:val="both"/>
+        <w:rPr>
+          <w:rFonts w:ascii="Calibri" w:hAnsi="Calibri" w:cs="Calibri"/>
+        </w:rPr>
+      </w:pPr>
+      <w:r>
+        <w:rPr>
+          <w:rFonts w:ascii="Calibri" w:hAnsi="Calibri" w:cs="Calibri"/>
+        </w:rPr>
         <w:t>A continuación se muestran los enlaces creados para mostrar los espacios virtuales.</w:t>
       </w:r>
     </w:p>
@@ -4236,7 +4643,7 @@
           <w:rFonts w:ascii="Calibri" w:hAnsi="Calibri" w:cs="Calibri"/>
         </w:rPr>
       </w:pPr>
-      <w:hyperlink r:id="rId26" w:history="1">
+      <w:hyperlink r:id="rId30" w:history="1">
         <w:r>
           <w:rPr>
             <w:rStyle w:val="Hipervnculo"/>
@@ -4265,156 +4672,103 @@
         <w:rPr>
           <w:rFonts w:ascii="Calibri" w:hAnsi="Calibri" w:cs="Calibri"/>
         </w:rPr>
-        <w:t xml:space="preserve">ESPACIO VIRTUAL </w:t>
-      </w:r>
-      <w:r>
-        <w:rPr>
-          <w:rFonts w:ascii="Calibri" w:hAnsi="Calibri" w:cs="Calibri"/>
-        </w:rPr>
-        <w:t>2</w:t>
-      </w:r>
-      <w:r>
-        <w:rPr>
-          <w:rFonts w:ascii="Calibri" w:hAnsi="Calibri" w:cs="Calibri"/>
-        </w:rPr>
-        <w:t>:</w:t>
-      </w:r>
-    </w:p>
-    <w:p>
-      <w:pPr>
-        <w:jc w:val="both"/>
-        <w:rPr>
-          <w:rFonts w:ascii="Calibri" w:hAnsi="Calibri" w:cs="Calibri"/>
-        </w:rPr>
-      </w:pPr>
-      <w:hyperlink r:id="rId27" w:history="1">
+        <w:t>ESPACIO VIRTUAL 2:</w:t>
+      </w:r>
+    </w:p>
+    <w:p>
+      <w:pPr>
+        <w:jc w:val="both"/>
+        <w:rPr>
+          <w:rFonts w:ascii="Calibri" w:hAnsi="Calibri" w:cs="Calibri"/>
+        </w:rPr>
+      </w:pPr>
+      <w:hyperlink r:id="rId31" w:history="1">
         <w:r>
           <w:rPr>
             <w:rStyle w:val="Hipervnculo"/>
             <w:rFonts w:ascii="Calibri" w:hAnsi="Calibri" w:cs="Calibri"/>
           </w:rPr>
-          <w:t>https://yyuent.github.io/espaciosvirtuales/espacio3D-</w:t>
+          <w:t>https://yyuent.github.io/espaciosvirtuales/espacio3D-2.html</w:t>
         </w:r>
+      </w:hyperlink>
+    </w:p>
+    <w:p>
+      <w:pPr>
+        <w:jc w:val="both"/>
+        <w:rPr>
+          <w:rFonts w:ascii="Calibri" w:hAnsi="Calibri" w:cs="Calibri"/>
+        </w:rPr>
+      </w:pPr>
+    </w:p>
+    <w:p>
+      <w:pPr>
+        <w:jc w:val="both"/>
+        <w:rPr>
+          <w:rFonts w:ascii="Calibri" w:hAnsi="Calibri" w:cs="Calibri"/>
+        </w:rPr>
+      </w:pPr>
+      <w:r>
+        <w:rPr>
+          <w:rFonts w:ascii="Calibri" w:hAnsi="Calibri" w:cs="Calibri"/>
+        </w:rPr>
+        <w:t>ESPACIO VIRTUAL 3:</w:t>
+      </w:r>
+    </w:p>
+    <w:p>
+      <w:pPr>
+        <w:jc w:val="both"/>
+        <w:rPr>
+          <w:rFonts w:ascii="Calibri" w:hAnsi="Calibri" w:cs="Calibri"/>
+        </w:rPr>
+      </w:pPr>
+      <w:hyperlink r:id="rId32" w:history="1">
         <w:r>
           <w:rPr>
             <w:rStyle w:val="Hipervnculo"/>
             <w:rFonts w:ascii="Calibri" w:hAnsi="Calibri" w:cs="Calibri"/>
           </w:rPr>
-          <w:t>2</w:t>
+          <w:t>https://yyuent.github.io/espaciosvirtuales/espacio3D-3.html</w:t>
         </w:r>
+      </w:hyperlink>
+    </w:p>
+    <w:p>
+      <w:pPr>
+        <w:jc w:val="both"/>
+        <w:rPr>
+          <w:rFonts w:ascii="Calibri" w:hAnsi="Calibri" w:cs="Calibri"/>
+        </w:rPr>
+      </w:pPr>
+    </w:p>
+    <w:p>
+      <w:pPr>
+        <w:jc w:val="both"/>
+        <w:rPr>
+          <w:rFonts w:ascii="Calibri" w:hAnsi="Calibri" w:cs="Calibri"/>
+        </w:rPr>
+      </w:pPr>
+      <w:r>
+        <w:rPr>
+          <w:rFonts w:ascii="Calibri" w:hAnsi="Calibri" w:cs="Calibri"/>
+        </w:rPr>
+        <w:t>MODELO VIRTUAL:</w:t>
+      </w:r>
+    </w:p>
+    <w:p>
+      <w:pPr>
+        <w:jc w:val="both"/>
+        <w:rPr>
+          <w:rFonts w:ascii="Calibri" w:hAnsi="Calibri" w:cs="Calibri"/>
+        </w:rPr>
+      </w:pPr>
+      <w:hyperlink r:id="rId33" w:history="1">
         <w:r>
           <w:rPr>
             <w:rStyle w:val="Hipervnculo"/>
             <w:rFonts w:ascii="Calibri" w:hAnsi="Calibri" w:cs="Calibri"/>
           </w:rPr>
-          <w:t>.html</w:t>
+          <w:t>https://yyuent.github.io/espaciosvirtuales/modelo3D.html</w:t>
         </w:r>
       </w:hyperlink>
-    </w:p>
-    <w:p>
-      <w:pPr>
-        <w:jc w:val="both"/>
-        <w:rPr>
-          <w:rFonts w:ascii="Calibri" w:hAnsi="Calibri" w:cs="Calibri"/>
-        </w:rPr>
-      </w:pPr>
-    </w:p>
-    <w:p>
-      <w:pPr>
-        <w:jc w:val="both"/>
-        <w:rPr>
-          <w:rFonts w:ascii="Calibri" w:hAnsi="Calibri" w:cs="Calibri"/>
-        </w:rPr>
-      </w:pPr>
-      <w:r>
-        <w:rPr>
-          <w:rFonts w:ascii="Calibri" w:hAnsi="Calibri" w:cs="Calibri"/>
-        </w:rPr>
-        <w:t xml:space="preserve">ESPACIO VIRTUAL </w:t>
-      </w:r>
-      <w:r>
-        <w:rPr>
-          <w:rFonts w:ascii="Calibri" w:hAnsi="Calibri" w:cs="Calibri"/>
-        </w:rPr>
-        <w:t>3</w:t>
-      </w:r>
-      <w:r>
-        <w:rPr>
-          <w:rFonts w:ascii="Calibri" w:hAnsi="Calibri" w:cs="Calibri"/>
-        </w:rPr>
-        <w:t>:</w:t>
-      </w:r>
-    </w:p>
-    <w:p>
-      <w:pPr>
-        <w:jc w:val="both"/>
-        <w:rPr>
-          <w:rFonts w:ascii="Calibri" w:hAnsi="Calibri" w:cs="Calibri"/>
-        </w:rPr>
-      </w:pPr>
-      <w:hyperlink r:id="rId28" w:history="1">
-        <w:r>
-          <w:rPr>
-            <w:rStyle w:val="Hipervnculo"/>
-            <w:rFonts w:ascii="Calibri" w:hAnsi="Calibri" w:cs="Calibri"/>
-          </w:rPr>
-          <w:t>https://yyuent.github.io/espaciosvirtuales/espacio3D-</w:t>
-        </w:r>
-        <w:r>
-          <w:rPr>
-            <w:rStyle w:val="Hipervnculo"/>
-            <w:rFonts w:ascii="Calibri" w:hAnsi="Calibri" w:cs="Calibri"/>
-          </w:rPr>
-          <w:t>3</w:t>
-        </w:r>
-        <w:r>
-          <w:rPr>
-            <w:rStyle w:val="Hipervnculo"/>
-            <w:rFonts w:ascii="Calibri" w:hAnsi="Calibri" w:cs="Calibri"/>
-          </w:rPr>
-          <w:t>.html</w:t>
-        </w:r>
-      </w:hyperlink>
-    </w:p>
-    <w:p>
-      <w:pPr>
-        <w:jc w:val="both"/>
-        <w:rPr>
-          <w:rFonts w:ascii="Calibri" w:hAnsi="Calibri" w:cs="Calibri"/>
-        </w:rPr>
-      </w:pPr>
-    </w:p>
-    <w:p>
-      <w:pPr>
-        <w:jc w:val="both"/>
-        <w:rPr>
-          <w:rFonts w:ascii="Calibri" w:hAnsi="Calibri" w:cs="Calibri"/>
-        </w:rPr>
-      </w:pPr>
-    </w:p>
-    <w:p>
-      <w:pPr>
-        <w:jc w:val="both"/>
-        <w:rPr>
-          <w:rFonts w:ascii="Calibri" w:hAnsi="Calibri" w:cs="Calibri"/>
-        </w:rPr>
-      </w:pPr>
-    </w:p>
-    <w:p>
-      <w:pPr>
-        <w:jc w:val="both"/>
-        <w:rPr>
-          <w:rFonts w:ascii="Calibri" w:hAnsi="Calibri" w:cs="Calibri"/>
-        </w:rPr>
-      </w:pPr>
-    </w:p>
-    <w:p>
-      <w:pPr>
-        <w:jc w:val="both"/>
-        <w:rPr>
-          <w:rFonts w:ascii="Calibri" w:hAnsi="Calibri" w:cs="Calibri"/>
-        </w:rPr>
-      </w:pPr>
     </w:p>
     <w:p>
       <w:pPr>
@@ -4459,6 +4813,7 @@
           <w:szCs w:val="36"/>
           <w:shd w:val="clear" w:color="auto" w:fill="FFFFFF"/>
         </w:rPr>
+        <w:lastRenderedPageBreak/>
         <w:t>¿qué retos o dificultades enfrento en la realización la actividad?</w:t>
       </w:r>
     </w:p>
@@ -4477,7 +4832,23 @@
           <w:sz w:val="32"/>
           <w:szCs w:val="32"/>
         </w:rPr>
-        <w:t xml:space="preserve">El principal reto fue aprender a usar la herramiento de A-Frame y además </w:t>
+        <w:t>El principal reto fue aprender a usar la herramient</w:t>
+      </w:r>
+      <w:r>
+        <w:rPr>
+          <w:rFonts w:ascii="Calibri" w:hAnsi="Calibri" w:cs="Calibri"/>
+          <w:sz w:val="32"/>
+          <w:szCs w:val="32"/>
+        </w:rPr>
+        <w:t>a</w:t>
+      </w:r>
+      <w:r>
+        <w:rPr>
+          <w:rFonts w:ascii="Calibri" w:hAnsi="Calibri" w:cs="Calibri"/>
+          <w:sz w:val="32"/>
+          <w:szCs w:val="32"/>
+        </w:rPr>
+        <w:t xml:space="preserve"> de A-Frame y además </w:t>
       </w:r>
       <w:r>
         <w:rPr>

</xml_diff>